<commit_message>
I added the delete method to the TAD
</commit_message>
<xml_diff>
--- a/docs/TAD - seguimiento 6.docx
+++ b/docs/TAD - seguimiento 6.docx
@@ -4,14 +4,11 @@
   <w:body>
     <w:p>
       <w:r>
-        <w:rPr>
-          <w:noProof/>
-        </w:rPr>
         <w:drawing>
-          <wp:inline distT="0" distB="0" distL="0" distR="0" wp14:anchorId="26D078B5" wp14:editId="50B34F10">
-            <wp:extent cx="5731510" cy="5723255"/>
+          <wp:inline distT="0" distB="0" distL="0" distR="0" wp14:anchorId="0446C2B0" wp14:editId="68B87133">
+            <wp:extent cx="5731510" cy="5755640"/>
             <wp:effectExtent l="0" t="0" r="0" b="0"/>
-            <wp:docPr id="1" name="Imagen 1" descr="Texto&#10;&#10;Descripción generada automáticamente"/>
+            <wp:docPr id="1" name="Imagen 1" descr="Interfaz de usuario gráfica, Texto&#10;&#10;Descripción generada automáticamente con confianza media"/>
             <wp:cNvGraphicFramePr>
               <a:graphicFrameLocks xmlns:a="http://schemas.openxmlformats.org/drawingml/2006/main" noChangeAspect="1"/>
             </wp:cNvGraphicFramePr>
@@ -19,7 +16,7 @@
               <a:graphicData uri="http://schemas.openxmlformats.org/drawingml/2006/picture">
                 <pic:pic xmlns:pic="http://schemas.openxmlformats.org/drawingml/2006/picture">
                   <pic:nvPicPr>
-                    <pic:cNvPr id="1" name="Imagen 1" descr="Texto&#10;&#10;Descripción generada automáticamente"/>
+                    <pic:cNvPr id="1" name="Imagen 1" descr="Interfaz de usuario gráfica, Texto&#10;&#10;Descripción generada automáticamente con confianza media"/>
                     <pic:cNvPicPr/>
                   </pic:nvPicPr>
                   <pic:blipFill>
@@ -31,7 +28,7 @@
                   <pic:spPr>
                     <a:xfrm>
                       <a:off x="0" y="0"/>
-                      <a:ext cx="5731510" cy="5723255"/>
+                      <a:ext cx="5731510" cy="5755640"/>
                     </a:xfrm>
                     <a:prstGeom prst="rect">
                       <a:avLst/>
@@ -45,13 +42,20 @@
       </w:r>
     </w:p>
     <w:p>
+      <w:pPr>
+        <w:rPr>
+          <w:u w:val="single"/>
+        </w:rPr>
+      </w:pPr>
+    </w:p>
+    <w:p>
       <w:r>
         <w:lastRenderedPageBreak/>
         <w:drawing>
-          <wp:inline distT="0" distB="0" distL="0" distR="0" wp14:anchorId="2C652485" wp14:editId="3F36CC7F">
-            <wp:extent cx="5334744" cy="6592220"/>
+          <wp:inline distT="0" distB="0" distL="0" distR="0" wp14:anchorId="4417430C" wp14:editId="7F08D7DA">
+            <wp:extent cx="5731510" cy="4780915"/>
             <wp:effectExtent l="0" t="0" r="0" b="0"/>
-            <wp:docPr id="2" name="Imagen 2" descr="Texto&#10;&#10;Descripción generada automáticamente con confianza media"/>
+            <wp:docPr id="4" name="Imagen 4" descr="Texto, Aplicación, Tabla&#10;&#10;Descripción generada automáticamente"/>
             <wp:cNvGraphicFramePr>
               <a:graphicFrameLocks xmlns:a="http://schemas.openxmlformats.org/drawingml/2006/main" noChangeAspect="1"/>
             </wp:cNvGraphicFramePr>
@@ -59,7 +63,7 @@
               <a:graphicData uri="http://schemas.openxmlformats.org/drawingml/2006/picture">
                 <pic:pic xmlns:pic="http://schemas.openxmlformats.org/drawingml/2006/picture">
                   <pic:nvPicPr>
-                    <pic:cNvPr id="2" name="Imagen 2" descr="Texto&#10;&#10;Descripción generada automáticamente con confianza media"/>
+                    <pic:cNvPr id="4" name="Imagen 4" descr="Texto, Aplicación, Tabla&#10;&#10;Descripción generada automáticamente"/>
                     <pic:cNvPicPr/>
                   </pic:nvPicPr>
                   <pic:blipFill>
@@ -71,7 +75,7 @@
                   <pic:spPr>
                     <a:xfrm>
                       <a:off x="0" y="0"/>
-                      <a:ext cx="5334744" cy="6592220"/>
+                      <a:ext cx="5731510" cy="4780915"/>
                     </a:xfrm>
                     <a:prstGeom prst="rect">
                       <a:avLst/>

</xml_diff>

<commit_message>
I fixed the search method
</commit_message>
<xml_diff>
--- a/docs/TAD - seguimiento 6.docx
+++ b/docs/TAD - seguimiento 6.docx
@@ -2,13 +2,21 @@
 <file path=word/document.xml><?xml version="1.0" encoding="utf-8"?>
 <w:document xmlns:wpc="http://schemas.microsoft.com/office/word/2010/wordprocessingCanvas" xmlns:cx="http://schemas.microsoft.com/office/drawing/2014/chartex" xmlns:cx1="http://schemas.microsoft.com/office/drawing/2015/9/8/chartex" xmlns:cx2="http://schemas.microsoft.com/office/drawing/2015/10/21/chartex" xmlns:cx3="http://schemas.microsoft.com/office/drawing/2016/5/9/chartex" xmlns:cx4="http://schemas.microsoft.com/office/drawing/2016/5/10/chartex" xmlns:cx5="http://schemas.microsoft.com/office/drawing/2016/5/11/chartex" xmlns:cx6="http://schemas.microsoft.com/office/drawing/2016/5/12/chartex" xmlns:cx7="http://schemas.microsoft.com/office/drawing/2016/5/13/chartex" xmlns:cx8="http://schemas.microsoft.com/office/drawing/2016/5/14/chartex" xmlns:mc="http://schemas.openxmlformats.org/markup-compatibility/2006" xmlns:aink="http://schemas.microsoft.com/office/drawing/2016/ink" xmlns:am3d="http://schemas.microsoft.com/office/drawing/2017/model3d" xmlns:o="urn:schemas-microsoft-com:office:office" xmlns:oel="http://schemas.microsoft.com/office/2019/extlst" xmlns:r="http://schemas.openxmlformats.org/officeDocument/2006/relationships" xmlns:m="http://schemas.openxmlformats.org/officeDocument/2006/math" xmlns:v="urn:schemas-microsoft-com:vml" xmlns:wp14="http://schemas.microsoft.com/office/word/2010/wordprocessingDrawing" xmlns:wp="http://schemas.openxmlformats.org/drawingml/2006/wordprocessingDrawing" xmlns:w10="urn:schemas-microsoft-com:office:word" xmlns:w="http://schemas.openxmlformats.org/wordprocessingml/2006/main" xmlns:w14="http://schemas.microsoft.com/office/word/2010/wordml" xmlns:w15="http://schemas.microsoft.com/office/word/2012/wordml" xmlns:w16cex="http://schemas.microsoft.com/office/word/2018/wordml/cex" xmlns:w16cid="http://schemas.microsoft.com/office/word/2016/wordml/cid" xmlns:w16="http://schemas.microsoft.com/office/word/2018/wordml" xmlns:w16sdtdh="http://schemas.microsoft.com/office/word/2020/wordml/sdtdatahash" xmlns:w16se="http://schemas.microsoft.com/office/word/2015/wordml/symex" xmlns:wpg="http://schemas.microsoft.com/office/word/2010/wordprocessingGroup" xmlns:wpi="http://schemas.microsoft.com/office/word/2010/wordprocessingInk" xmlns:wne="http://schemas.microsoft.com/office/word/2006/wordml" xmlns:wps="http://schemas.microsoft.com/office/word/2010/wordprocessingShape" mc:Ignorable="w14 w15 w16se w16cid w16 w16cex w16sdtdh wp14">
   <w:body>
+    <w:p/>
+    <w:p>
+      <w:pPr>
+        <w:rPr>
+          <w:u w:val="single"/>
+        </w:rPr>
+      </w:pPr>
+    </w:p>
     <w:p>
       <w:r>
         <w:drawing>
-          <wp:inline distT="0" distB="0" distL="0" distR="0" wp14:anchorId="0446C2B0" wp14:editId="68B87133">
-            <wp:extent cx="5731510" cy="5755640"/>
+          <wp:inline distT="0" distB="0" distL="0" distR="0" wp14:anchorId="3A0BF2DC" wp14:editId="6ECCD9BE">
+            <wp:extent cx="5731510" cy="5739130"/>
             <wp:effectExtent l="0" t="0" r="0" b="0"/>
-            <wp:docPr id="1" name="Imagen 1" descr="Interfaz de usuario gráfica, Texto&#10;&#10;Descripción generada automáticamente con confianza media"/>
+            <wp:docPr id="1" name="Imagen 1"/>
             <wp:cNvGraphicFramePr>
               <a:graphicFrameLocks xmlns:a="http://schemas.openxmlformats.org/drawingml/2006/main" noChangeAspect="1"/>
             </wp:cNvGraphicFramePr>
@@ -16,7 +24,7 @@
               <a:graphicData uri="http://schemas.openxmlformats.org/drawingml/2006/picture">
                 <pic:pic xmlns:pic="http://schemas.openxmlformats.org/drawingml/2006/picture">
                   <pic:nvPicPr>
-                    <pic:cNvPr id="1" name="Imagen 1" descr="Interfaz de usuario gráfica, Texto&#10;&#10;Descripción generada automáticamente con confianza media"/>
+                    <pic:cNvPr id="1" name=""/>
                     <pic:cNvPicPr/>
                   </pic:nvPicPr>
                   <pic:blipFill>
@@ -28,7 +36,7 @@
                   <pic:spPr>
                     <a:xfrm>
                       <a:off x="0" y="0"/>
-                      <a:ext cx="5731510" cy="5755640"/>
+                      <a:ext cx="5731510" cy="5739130"/>
                     </a:xfrm>
                     <a:prstGeom prst="rect">
                       <a:avLst/>
@@ -42,20 +50,13 @@
       </w:r>
     </w:p>
     <w:p>
-      <w:pPr>
-        <w:rPr>
-          <w:u w:val="single"/>
-        </w:rPr>
-      </w:pPr>
-    </w:p>
-    <w:p>
       <w:r>
         <w:lastRenderedPageBreak/>
         <w:drawing>
-          <wp:inline distT="0" distB="0" distL="0" distR="0" wp14:anchorId="4417430C" wp14:editId="7F08D7DA">
-            <wp:extent cx="5731510" cy="4780915"/>
+          <wp:inline distT="0" distB="0" distL="0" distR="0" wp14:anchorId="34DF0F23" wp14:editId="12AEAC59">
+            <wp:extent cx="5731510" cy="4883150"/>
             <wp:effectExtent l="0" t="0" r="0" b="0"/>
-            <wp:docPr id="4" name="Imagen 4" descr="Texto, Aplicación, Tabla&#10;&#10;Descripción generada automáticamente"/>
+            <wp:docPr id="2" name="Imagen 2" descr="Texto&#10;&#10;Descripción generada automáticamente"/>
             <wp:cNvGraphicFramePr>
               <a:graphicFrameLocks xmlns:a="http://schemas.openxmlformats.org/drawingml/2006/main" noChangeAspect="1"/>
             </wp:cNvGraphicFramePr>
@@ -63,7 +64,7 @@
               <a:graphicData uri="http://schemas.openxmlformats.org/drawingml/2006/picture">
                 <pic:pic xmlns:pic="http://schemas.openxmlformats.org/drawingml/2006/picture">
                   <pic:nvPicPr>
-                    <pic:cNvPr id="4" name="Imagen 4" descr="Texto, Aplicación, Tabla&#10;&#10;Descripción generada automáticamente"/>
+                    <pic:cNvPr id="2" name="Imagen 2" descr="Texto&#10;&#10;Descripción generada automáticamente"/>
                     <pic:cNvPicPr/>
                   </pic:nvPicPr>
                   <pic:blipFill>
@@ -75,7 +76,7 @@
                   <pic:spPr>
                     <a:xfrm>
                       <a:off x="0" y="0"/>
-                      <a:ext cx="5731510" cy="4780915"/>
+                      <a:ext cx="5731510" cy="4883150"/>
                     </a:xfrm>
                     <a:prstGeom prst="rect">
                       <a:avLst/>

</xml_diff>